<commit_message>
Added comments to Proto File
</commit_message>
<xml_diff>
--- a/Documents/FlexLogger gRPC Client Creation Guide.docx
+++ b/Documents/FlexLogger gRPC Client Creation Guide.docx
@@ -1,6 +1,6 @@
 
 <file path=word/document.xml><?xml version="1.0" encoding="utf-8"?>
-<w:document xmlns:wpc="http://schemas.microsoft.com/office/word/2010/wordprocessingCanvas" xmlns:cx="http://schemas.microsoft.com/office/drawing/2014/chartex" xmlns:cx1="http://schemas.microsoft.com/office/drawing/2015/9/8/chartex" xmlns:cx2="http://schemas.microsoft.com/office/drawing/2015/10/21/chartex" xmlns:cx3="http://schemas.microsoft.com/office/drawing/2016/5/9/chartex" xmlns:cx4="http://schemas.microsoft.com/office/drawing/2016/5/10/chartex" xmlns:cx5="http://schemas.microsoft.com/office/drawing/2016/5/11/chartex" xmlns:cx6="http://schemas.microsoft.com/office/drawing/2016/5/12/chartex" xmlns:cx7="http://schemas.microsoft.com/office/drawing/2016/5/13/chartex" xmlns:cx8="http://schemas.microsoft.com/office/drawing/2016/5/14/chartex" xmlns:mc="http://schemas.openxmlformats.org/markup-compatibility/2006" xmlns:aink="http://schemas.microsoft.com/office/drawing/2016/ink" xmlns:am3d="http://schemas.microsoft.com/office/drawing/2017/model3d" xmlns:o="urn:schemas-microsoft-com:office:office" xmlns:r="http://schemas.openxmlformats.org/officeDocument/2006/relationships" xmlns:m="http://schemas.openxmlformats.org/officeDocument/2006/math" xmlns:v="urn:schemas-microsoft-com:vml" xmlns:wp14="http://schemas.microsoft.com/office/word/2010/wordprocessingDrawing" xmlns:wp="http://schemas.openxmlformats.org/drawingml/2006/wordprocessingDrawing" xmlns:w10="urn:schemas-microsoft-com:office:word" xmlns:w="http://schemas.openxmlformats.org/wordprocessingml/2006/main" xmlns:w14="http://schemas.microsoft.com/office/word/2010/wordml" xmlns:w15="http://schemas.microsoft.com/office/word/2012/wordml" xmlns:w16cex="http://schemas.microsoft.com/office/word/2018/wordml/cex" xmlns:w16cid="http://schemas.microsoft.com/office/word/2016/wordml/cid" xmlns:w16="http://schemas.microsoft.com/office/word/2018/wordml" xmlns:w16se="http://schemas.microsoft.com/office/word/2015/wordml/symex" xmlns:wpg="http://schemas.microsoft.com/office/word/2010/wordprocessingGroup" xmlns:wpi="http://schemas.microsoft.com/office/word/2010/wordprocessingInk" xmlns:wne="http://schemas.microsoft.com/office/word/2006/wordml" xmlns:wps="http://schemas.microsoft.com/office/word/2010/wordprocessingShape" mc:Ignorable="w14 w15 w16se w16cid w16 w16cex wp14">
+<w:document xmlns:wpc="http://schemas.microsoft.com/office/word/2010/wordprocessingCanvas" xmlns:cx="http://schemas.microsoft.com/office/drawing/2014/chartex" xmlns:cx1="http://schemas.microsoft.com/office/drawing/2015/9/8/chartex" xmlns:cx2="http://schemas.microsoft.com/office/drawing/2015/10/21/chartex" xmlns:cx3="http://schemas.microsoft.com/office/drawing/2016/5/9/chartex" xmlns:cx4="http://schemas.microsoft.com/office/drawing/2016/5/10/chartex" xmlns:cx5="http://schemas.microsoft.com/office/drawing/2016/5/11/chartex" xmlns:cx6="http://schemas.microsoft.com/office/drawing/2016/5/12/chartex" xmlns:cx7="http://schemas.microsoft.com/office/drawing/2016/5/13/chartex" xmlns:cx8="http://schemas.microsoft.com/office/drawing/2016/5/14/chartex" xmlns:mc="http://schemas.openxmlformats.org/markup-compatibility/2006" xmlns:aink="http://schemas.microsoft.com/office/drawing/2016/ink" xmlns:am3d="http://schemas.microsoft.com/office/drawing/2017/model3d" xmlns:o="urn:schemas-microsoft-com:office:office" xmlns:oel="http://schemas.microsoft.com/office/2019/extlst" xmlns:r="http://schemas.openxmlformats.org/officeDocument/2006/relationships" xmlns:m="http://schemas.openxmlformats.org/officeDocument/2006/math" xmlns:v="urn:schemas-microsoft-com:vml" xmlns:wp14="http://schemas.microsoft.com/office/word/2010/wordprocessingDrawing" xmlns:wp="http://schemas.openxmlformats.org/drawingml/2006/wordprocessingDrawing" xmlns:w10="urn:schemas-microsoft-com:office:word" xmlns:w="http://schemas.openxmlformats.org/wordprocessingml/2006/main" xmlns:w14="http://schemas.microsoft.com/office/word/2010/wordml" xmlns:w15="http://schemas.microsoft.com/office/word/2012/wordml" xmlns:w16cex="http://schemas.microsoft.com/office/word/2018/wordml/cex" xmlns:w16cid="http://schemas.microsoft.com/office/word/2016/wordml/cid" xmlns:w16="http://schemas.microsoft.com/office/word/2018/wordml" xmlns:w16sdtdh="http://schemas.microsoft.com/office/word/2020/wordml/sdtdatahash" xmlns:w16se="http://schemas.microsoft.com/office/word/2015/wordml/symex" xmlns:wpg="http://schemas.microsoft.com/office/word/2010/wordprocessingGroup" xmlns:wpi="http://schemas.microsoft.com/office/word/2010/wordprocessingInk" xmlns:wne="http://schemas.microsoft.com/office/word/2006/wordml" xmlns:wps="http://schemas.microsoft.com/office/word/2010/wordprocessingShape" mc:Ignorable="w14 w15 w16se w16cid w16 w16cex w16sdtdh wp14">
   <w:body>
     <w:p/>
     <w:p/>
@@ -183,7 +183,7 @@
           <w:r>
             <w:fldChar w:fldCharType="separate"/>
           </w:r>
-          <w:hyperlink w:anchor="_Toc127580528" w:history="1">
+          <w:hyperlink w:anchor="_Toc127999067" w:history="1">
             <w:r>
               <w:rPr>
                 <w:rStyle w:val="Hyperlink"/>
@@ -212,7 +212,7 @@
                 <w:noProof/>
                 <w:webHidden/>
               </w:rPr>
-              <w:instrText xml:space="preserve"> PAGEREF _Toc127580528 \h </w:instrText>
+              <w:instrText xml:space="preserve"> PAGEREF _Toc127999067 \h </w:instrText>
             </w:r>
             <w:r>
               <w:rPr>
@@ -252,7 +252,7 @@
               <w:lang w:val="en-IN" w:eastAsia="en-IN"/>
             </w:rPr>
           </w:pPr>
-          <w:hyperlink w:anchor="_Toc127580529" w:history="1">
+          <w:hyperlink w:anchor="_Toc127999068" w:history="1">
             <w:r>
               <w:rPr>
                 <w:rStyle w:val="Hyperlink"/>
@@ -279,7 +279,7 @@
                 <w:noProof/>
                 <w:webHidden/>
               </w:rPr>
-              <w:instrText xml:space="preserve"> PAGEREF _Toc127580529 \h </w:instrText>
+              <w:instrText xml:space="preserve"> PAGEREF _Toc127999068 \h </w:instrText>
             </w:r>
             <w:r>
               <w:rPr>
@@ -319,7 +319,7 @@
               <w:lang w:val="en-IN" w:eastAsia="en-IN"/>
             </w:rPr>
           </w:pPr>
-          <w:hyperlink w:anchor="_Toc127580530" w:history="1">
+          <w:hyperlink w:anchor="_Toc127999069" w:history="1">
             <w:r>
               <w:rPr>
                 <w:rStyle w:val="Hyperlink"/>
@@ -346,7 +346,7 @@
                 <w:noProof/>
                 <w:webHidden/>
               </w:rPr>
-              <w:instrText xml:space="preserve"> PAGEREF _Toc127580530 \h </w:instrText>
+              <w:instrText xml:space="preserve"> PAGEREF _Toc127999069 \h </w:instrText>
             </w:r>
             <w:r>
               <w:rPr>
@@ -366,7 +366,7 @@
                 <w:noProof/>
                 <w:webHidden/>
               </w:rPr>
-              <w:t>6</w:t>
+              <w:t>7</w:t>
             </w:r>
             <w:r>
               <w:rPr>
@@ -455,7 +455,7 @@
           <w:bCs/>
         </w:rPr>
       </w:pPr>
-      <w:bookmarkStart w:id="1" w:name="_Toc127580528"/>
+      <w:bookmarkStart w:id="1" w:name="_Toc127999067"/>
       <w:r>
         <w:rPr>
           <w:b/>
@@ -723,7 +723,7 @@
           <w:noProof/>
         </w:rPr>
       </w:pPr>
-      <w:bookmarkStart w:id="2" w:name="_Toc127580529"/>
+      <w:bookmarkStart w:id="2" w:name="_Toc127999068"/>
       <w:r>
         <w:rPr>
           <w:noProof/>
@@ -1574,7 +1574,6 @@
           <w:szCs w:val="32"/>
         </w:rPr>
       </w:pPr>
-      <w:bookmarkStart w:id="3" w:name="_Toc127580530"/>
       <w:r>
         <w:rPr>
           <w:noProof/>
@@ -1589,6 +1588,7 @@
           <w:noProof/>
         </w:rPr>
       </w:pPr>
+      <w:bookmarkStart w:id="3" w:name="_Toc127999069"/>
       <w:r>
         <w:rPr>
           <w:noProof/>
@@ -2166,7 +2166,13 @@
         <w:rPr>
           <w:noProof/>
         </w:rPr>
-        <w:t>C:\Projects\labview_pyflexlogger\FlexLoggerAPI\grpcAPI\Proto\Automation Tool VIs\Update RPC Client Method Constants.vi</w:t>
+        <w:t xml:space="preserve">git </w:t>
+      </w:r>
+      <w:r>
+        <w:rPr>
+          <w:noProof/>
+        </w:rPr>
+        <w:t>labview-flexlogger\Source Code\Proto\Automation Tool VIs\Update RPC Client Method Constants.vi</w:t>
       </w:r>
       <w:r>
         <w:rPr>
@@ -2398,12 +2404,8 @@
       </w:r>
     </w:p>
     <w:sectPr>
-      <w:headerReference w:type="even" r:id="rId23"/>
-      <w:headerReference w:type="default" r:id="rId24"/>
-      <w:footerReference w:type="even" r:id="rId25"/>
-      <w:footerReference w:type="default" r:id="rId26"/>
-      <w:headerReference w:type="first" r:id="rId27"/>
-      <w:footerReference w:type="first" r:id="rId28"/>
+      <w:headerReference w:type="default" r:id="rId23"/>
+      <w:footerReference w:type="default" r:id="rId24"/>
       <w:pgSz w:w="12240" w:h="15840"/>
       <w:pgMar w:top="1440" w:right="1440" w:bottom="1440" w:left="1440" w:header="720" w:footer="720" w:gutter="0"/>
       <w:cols w:space="720"/>
@@ -2414,7 +2416,7 @@
 </file>
 
 <file path=word/endnotes.xml><?xml version="1.0" encoding="utf-8"?>
-<w:endnotes xmlns:wpc="http://schemas.microsoft.com/office/word/2010/wordprocessingCanvas" xmlns:cx="http://schemas.microsoft.com/office/drawing/2014/chartex" xmlns:cx1="http://schemas.microsoft.com/office/drawing/2015/9/8/chartex" xmlns:cx2="http://schemas.microsoft.com/office/drawing/2015/10/21/chartex" xmlns:cx3="http://schemas.microsoft.com/office/drawing/2016/5/9/chartex" xmlns:cx4="http://schemas.microsoft.com/office/drawing/2016/5/10/chartex" xmlns:cx5="http://schemas.microsoft.com/office/drawing/2016/5/11/chartex" xmlns:cx6="http://schemas.microsoft.com/office/drawing/2016/5/12/chartex" xmlns:cx7="http://schemas.microsoft.com/office/drawing/2016/5/13/chartex" xmlns:cx8="http://schemas.microsoft.com/office/drawing/2016/5/14/chartex" xmlns:mc="http://schemas.openxmlformats.org/markup-compatibility/2006" xmlns:aink="http://schemas.microsoft.com/office/drawing/2016/ink" xmlns:am3d="http://schemas.microsoft.com/office/drawing/2017/model3d" xmlns:o="urn:schemas-microsoft-com:office:office" xmlns:r="http://schemas.openxmlformats.org/officeDocument/2006/relationships" xmlns:m="http://schemas.openxmlformats.org/officeDocument/2006/math" xmlns:v="urn:schemas-microsoft-com:vml" xmlns:wp14="http://schemas.microsoft.com/office/word/2010/wordprocessingDrawing" xmlns:wp="http://schemas.openxmlformats.org/drawingml/2006/wordprocessingDrawing" xmlns:w10="urn:schemas-microsoft-com:office:word" xmlns:w="http://schemas.openxmlformats.org/wordprocessingml/2006/main" xmlns:w14="http://schemas.microsoft.com/office/word/2010/wordml" xmlns:w15="http://schemas.microsoft.com/office/word/2012/wordml" xmlns:w16cex="http://schemas.microsoft.com/office/word/2018/wordml/cex" xmlns:w16cid="http://schemas.microsoft.com/office/word/2016/wordml/cid" xmlns:w16="http://schemas.microsoft.com/office/word/2018/wordml" xmlns:w16se="http://schemas.microsoft.com/office/word/2015/wordml/symex" xmlns:wpg="http://schemas.microsoft.com/office/word/2010/wordprocessingGroup" xmlns:wpi="http://schemas.microsoft.com/office/word/2010/wordprocessingInk" xmlns:wne="http://schemas.microsoft.com/office/word/2006/wordml" xmlns:wps="http://schemas.microsoft.com/office/word/2010/wordprocessingShape" mc:Ignorable="w14 w15 w16se w16cid w16 w16cex wp14">
+<w:endnotes xmlns:wpc="http://schemas.microsoft.com/office/word/2010/wordprocessingCanvas" xmlns:cx="http://schemas.microsoft.com/office/drawing/2014/chartex" xmlns:cx1="http://schemas.microsoft.com/office/drawing/2015/9/8/chartex" xmlns:cx2="http://schemas.microsoft.com/office/drawing/2015/10/21/chartex" xmlns:cx3="http://schemas.microsoft.com/office/drawing/2016/5/9/chartex" xmlns:cx4="http://schemas.microsoft.com/office/drawing/2016/5/10/chartex" xmlns:cx5="http://schemas.microsoft.com/office/drawing/2016/5/11/chartex" xmlns:cx6="http://schemas.microsoft.com/office/drawing/2016/5/12/chartex" xmlns:cx7="http://schemas.microsoft.com/office/drawing/2016/5/13/chartex" xmlns:cx8="http://schemas.microsoft.com/office/drawing/2016/5/14/chartex" xmlns:mc="http://schemas.openxmlformats.org/markup-compatibility/2006" xmlns:aink="http://schemas.microsoft.com/office/drawing/2016/ink" xmlns:am3d="http://schemas.microsoft.com/office/drawing/2017/model3d" xmlns:o="urn:schemas-microsoft-com:office:office" xmlns:oel="http://schemas.microsoft.com/office/2019/extlst" xmlns:r="http://schemas.openxmlformats.org/officeDocument/2006/relationships" xmlns:m="http://schemas.openxmlformats.org/officeDocument/2006/math" xmlns:v="urn:schemas-microsoft-com:vml" xmlns:wp14="http://schemas.microsoft.com/office/word/2010/wordprocessingDrawing" xmlns:wp="http://schemas.openxmlformats.org/drawingml/2006/wordprocessingDrawing" xmlns:w10="urn:schemas-microsoft-com:office:word" xmlns:w="http://schemas.openxmlformats.org/wordprocessingml/2006/main" xmlns:w14="http://schemas.microsoft.com/office/word/2010/wordml" xmlns:w15="http://schemas.microsoft.com/office/word/2012/wordml" xmlns:w16cex="http://schemas.microsoft.com/office/word/2018/wordml/cex" xmlns:w16cid="http://schemas.microsoft.com/office/word/2016/wordml/cid" xmlns:w16="http://schemas.microsoft.com/office/word/2018/wordml" xmlns:w16sdtdh="http://schemas.microsoft.com/office/word/2020/wordml/sdtdatahash" xmlns:w16se="http://schemas.microsoft.com/office/word/2015/wordml/symex" xmlns:wpg="http://schemas.microsoft.com/office/word/2010/wordprocessingGroup" xmlns:wpi="http://schemas.microsoft.com/office/word/2010/wordprocessingInk" xmlns:wne="http://schemas.microsoft.com/office/word/2006/wordml" xmlns:wps="http://schemas.microsoft.com/office/word/2010/wordprocessingShape" mc:Ignorable="w14 w15 w16se w16cid w16 w16cex w16sdtdh wp14">
   <w:endnote w:type="separator" w:id="-1">
     <w:p>
       <w:pPr>
@@ -2439,17 +2441,7 @@
 </file>
 
 <file path=word/footer1.xml><?xml version="1.0" encoding="utf-8"?>
-<w:ftr xmlns:wpc="http://schemas.microsoft.com/office/word/2010/wordprocessingCanvas" xmlns:cx="http://schemas.microsoft.com/office/drawing/2014/chartex" xmlns:cx1="http://schemas.microsoft.com/office/drawing/2015/9/8/chartex" xmlns:cx2="http://schemas.microsoft.com/office/drawing/2015/10/21/chartex" xmlns:cx3="http://schemas.microsoft.com/office/drawing/2016/5/9/chartex" xmlns:cx4="http://schemas.microsoft.com/office/drawing/2016/5/10/chartex" xmlns:cx5="http://schemas.microsoft.com/office/drawing/2016/5/11/chartex" xmlns:cx6="http://schemas.microsoft.com/office/drawing/2016/5/12/chartex" xmlns:cx7="http://schemas.microsoft.com/office/drawing/2016/5/13/chartex" xmlns:cx8="http://schemas.microsoft.com/office/drawing/2016/5/14/chartex" xmlns:mc="http://schemas.openxmlformats.org/markup-compatibility/2006" xmlns:aink="http://schemas.microsoft.com/office/drawing/2016/ink" xmlns:am3d="http://schemas.microsoft.com/office/drawing/2017/model3d" xmlns:o="urn:schemas-microsoft-com:office:office" xmlns:r="http://schemas.openxmlformats.org/officeDocument/2006/relationships" xmlns:m="http://schemas.openxmlformats.org/officeDocument/2006/math" xmlns:v="urn:schemas-microsoft-com:vml" xmlns:wp14="http://schemas.microsoft.com/office/word/2010/wordprocessingDrawing" xmlns:wp="http://schemas.openxmlformats.org/drawingml/2006/wordprocessingDrawing" xmlns:w10="urn:schemas-microsoft-com:office:word" xmlns:w="http://schemas.openxmlformats.org/wordprocessingml/2006/main" xmlns:w14="http://schemas.microsoft.com/office/word/2010/wordml" xmlns:w15="http://schemas.microsoft.com/office/word/2012/wordml" xmlns:w16cex="http://schemas.microsoft.com/office/word/2018/wordml/cex" xmlns:w16cid="http://schemas.microsoft.com/office/word/2016/wordml/cid" xmlns:w16="http://schemas.microsoft.com/office/word/2018/wordml" xmlns:w16se="http://schemas.microsoft.com/office/word/2015/wordml/symex" xmlns:wpg="http://schemas.microsoft.com/office/word/2010/wordprocessingGroup" xmlns:wpi="http://schemas.microsoft.com/office/word/2010/wordprocessingInk" xmlns:wne="http://schemas.microsoft.com/office/word/2006/wordml" xmlns:wps="http://schemas.microsoft.com/office/word/2010/wordprocessingShape" mc:Ignorable="w14 w15 w16se w16cid w16 w16cex wp14">
-  <w:p>
-    <w:pPr>
-      <w:pStyle w:val="Footer"/>
-    </w:pPr>
-  </w:p>
-</w:ftr>
-</file>
-
-<file path=word/footer2.xml><?xml version="1.0" encoding="utf-8"?>
-<w:ftr xmlns:wpc="http://schemas.microsoft.com/office/word/2010/wordprocessingCanvas" xmlns:cx="http://schemas.microsoft.com/office/drawing/2014/chartex" xmlns:cx1="http://schemas.microsoft.com/office/drawing/2015/9/8/chartex" xmlns:cx2="http://schemas.microsoft.com/office/drawing/2015/10/21/chartex" xmlns:cx3="http://schemas.microsoft.com/office/drawing/2016/5/9/chartex" xmlns:cx4="http://schemas.microsoft.com/office/drawing/2016/5/10/chartex" xmlns:cx5="http://schemas.microsoft.com/office/drawing/2016/5/11/chartex" xmlns:cx6="http://schemas.microsoft.com/office/drawing/2016/5/12/chartex" xmlns:cx7="http://schemas.microsoft.com/office/drawing/2016/5/13/chartex" xmlns:cx8="http://schemas.microsoft.com/office/drawing/2016/5/14/chartex" xmlns:mc="http://schemas.openxmlformats.org/markup-compatibility/2006" xmlns:aink="http://schemas.microsoft.com/office/drawing/2016/ink" xmlns:am3d="http://schemas.microsoft.com/office/drawing/2017/model3d" xmlns:o="urn:schemas-microsoft-com:office:office" xmlns:r="http://schemas.openxmlformats.org/officeDocument/2006/relationships" xmlns:m="http://schemas.openxmlformats.org/officeDocument/2006/math" xmlns:v="urn:schemas-microsoft-com:vml" xmlns:wp14="http://schemas.microsoft.com/office/word/2010/wordprocessingDrawing" xmlns:wp="http://schemas.openxmlformats.org/drawingml/2006/wordprocessingDrawing" xmlns:w10="urn:schemas-microsoft-com:office:word" xmlns:w="http://schemas.openxmlformats.org/wordprocessingml/2006/main" xmlns:w14="http://schemas.microsoft.com/office/word/2010/wordml" xmlns:w15="http://schemas.microsoft.com/office/word/2012/wordml" xmlns:w16cex="http://schemas.microsoft.com/office/word/2018/wordml/cex" xmlns:w16cid="http://schemas.microsoft.com/office/word/2016/wordml/cid" xmlns:w16="http://schemas.microsoft.com/office/word/2018/wordml" xmlns:w16se="http://schemas.microsoft.com/office/word/2015/wordml/symex" xmlns:wpg="http://schemas.microsoft.com/office/word/2010/wordprocessingGroup" xmlns:wpi="http://schemas.microsoft.com/office/word/2010/wordprocessingInk" xmlns:wne="http://schemas.microsoft.com/office/word/2006/wordml" xmlns:wps="http://schemas.microsoft.com/office/word/2010/wordprocessingShape" mc:Ignorable="w14 w15 w16se w16cid w16 w16cex wp14">
+<w:ftr xmlns:wpc="http://schemas.microsoft.com/office/word/2010/wordprocessingCanvas" xmlns:cx="http://schemas.microsoft.com/office/drawing/2014/chartex" xmlns:cx1="http://schemas.microsoft.com/office/drawing/2015/9/8/chartex" xmlns:cx2="http://schemas.microsoft.com/office/drawing/2015/10/21/chartex" xmlns:cx3="http://schemas.microsoft.com/office/drawing/2016/5/9/chartex" xmlns:cx4="http://schemas.microsoft.com/office/drawing/2016/5/10/chartex" xmlns:cx5="http://schemas.microsoft.com/office/drawing/2016/5/11/chartex" xmlns:cx6="http://schemas.microsoft.com/office/drawing/2016/5/12/chartex" xmlns:cx7="http://schemas.microsoft.com/office/drawing/2016/5/13/chartex" xmlns:cx8="http://schemas.microsoft.com/office/drawing/2016/5/14/chartex" xmlns:mc="http://schemas.openxmlformats.org/markup-compatibility/2006" xmlns:aink="http://schemas.microsoft.com/office/drawing/2016/ink" xmlns:am3d="http://schemas.microsoft.com/office/drawing/2017/model3d" xmlns:o="urn:schemas-microsoft-com:office:office" xmlns:oel="http://schemas.microsoft.com/office/2019/extlst" xmlns:r="http://schemas.openxmlformats.org/officeDocument/2006/relationships" xmlns:m="http://schemas.openxmlformats.org/officeDocument/2006/math" xmlns:v="urn:schemas-microsoft-com:vml" xmlns:wp14="http://schemas.microsoft.com/office/word/2010/wordprocessingDrawing" xmlns:wp="http://schemas.openxmlformats.org/drawingml/2006/wordprocessingDrawing" xmlns:w10="urn:schemas-microsoft-com:office:word" xmlns:w="http://schemas.openxmlformats.org/wordprocessingml/2006/main" xmlns:w14="http://schemas.microsoft.com/office/word/2010/wordml" xmlns:w15="http://schemas.microsoft.com/office/word/2012/wordml" xmlns:w16cex="http://schemas.microsoft.com/office/word/2018/wordml/cex" xmlns:w16cid="http://schemas.microsoft.com/office/word/2016/wordml/cid" xmlns:w16="http://schemas.microsoft.com/office/word/2018/wordml" xmlns:w16sdtdh="http://schemas.microsoft.com/office/word/2020/wordml/sdtdatahash" xmlns:w16se="http://schemas.microsoft.com/office/word/2015/wordml/symex" xmlns:wpg="http://schemas.microsoft.com/office/word/2010/wordprocessingGroup" xmlns:wpi="http://schemas.microsoft.com/office/word/2010/wordprocessingInk" xmlns:wne="http://schemas.microsoft.com/office/word/2006/wordml" xmlns:wps="http://schemas.microsoft.com/office/word/2010/wordprocessingShape" mc:Ignorable="w14 w15 w16se w16cid w16 w16cex w16sdtdh wp14">
   <w:p>
     <w:pPr>
       <w:pStyle w:val="Header"/>
@@ -2530,7 +2522,7 @@
             </wp:anchor>
           </w:drawing>
         </mc:Choice>
-        <mc:Fallback xmlns:w16sdtdh="http://schemas.microsoft.com/office/word/2020/wordml/sdtdatahash" xmlns:oel="http://schemas.microsoft.com/office/2019/extlst">
+        <mc:Fallback>
           <w:pict>
             <v:line w14:anchorId="3FC8C969" id="Straight Connector 3" o:spid="_x0000_s1026" style="position:absolute;flip:y;z-index:251659264;visibility:visible;mso-wrap-style:square;mso-width-percent:0;mso-height-percent:0;mso-wrap-distance-left:9pt;mso-wrap-distance-top:0;mso-wrap-distance-right:9pt;mso-wrap-distance-bottom:0;mso-position-horizontal:absolute;mso-position-horizontal-relative:text;mso-position-vertical:absolute;mso-position-vertical-relative:text;mso-width-percent:0;mso-height-percent:0;mso-width-relative:margin;mso-height-relative:margin" from="-20.25pt,-.85pt" to="492pt,-.85pt" o:gfxdata="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" strokecolor="#ed7d31 [3205]" strokeweight="1.5pt">
               <v:stroke joinstyle="miter"/>
@@ -2604,6 +2596,7 @@
       </w:rPr>
       <w:t xml:space="preserve"> </w:t>
     </w:r>
+    <w:proofErr w:type="spellStart"/>
     <w:r>
       <w:rPr>
         <w:i/>
@@ -2611,8 +2604,9 @@
         <w:sz w:val="20"/>
         <w:szCs w:val="20"/>
       </w:rPr>
-      <w:t xml:space="preserve">User </w:t>
+      <w:t>Flexlogger</w:t>
     </w:r>
+    <w:proofErr w:type="spellEnd"/>
     <w:r>
       <w:rPr>
         <w:i/>
@@ -2620,8 +2614,9 @@
         <w:sz w:val="20"/>
         <w:szCs w:val="20"/>
       </w:rPr>
-      <w:t>Guide</w:t>
+      <w:t xml:space="preserve"> </w:t>
     </w:r>
+    <w:proofErr w:type="spellStart"/>
     <w:r>
       <w:rPr>
         <w:i/>
@@ -2629,8 +2624,9 @@
         <w:sz w:val="20"/>
         <w:szCs w:val="20"/>
       </w:rPr>
-      <w:t xml:space="preserve"> </w:t>
+      <w:t>gRPC</w:t>
     </w:r>
+    <w:proofErr w:type="spellEnd"/>
     <w:r>
       <w:rPr>
         <w:i/>
@@ -2638,9 +2634,8 @@
         <w:sz w:val="20"/>
         <w:szCs w:val="20"/>
       </w:rPr>
-      <w:t xml:space="preserve">for </w:t>
+      <w:t xml:space="preserve"> Client Creation Guide</w:t>
     </w:r>
-    <w:proofErr w:type="spellStart"/>
     <w:r>
       <w:rPr>
         <w:i/>
@@ -2648,9 +2643,8 @@
         <w:sz w:val="20"/>
         <w:szCs w:val="20"/>
       </w:rPr>
-      <w:t>WebAPP</w:t>
+      <w:t xml:space="preserve"> (202</w:t>
     </w:r>
-    <w:proofErr w:type="spellEnd"/>
     <w:r>
       <w:rPr>
         <w:i/>
@@ -2658,7 +2652,7 @@
         <w:sz w:val="20"/>
         <w:szCs w:val="20"/>
       </w:rPr>
-      <w:t xml:space="preserve"> Deployment </w:t>
+      <w:t>3</w:t>
     </w:r>
     <w:r>
       <w:rPr>
@@ -2667,7 +2661,7 @@
         <w:sz w:val="20"/>
         <w:szCs w:val="20"/>
       </w:rPr>
-      <w:t>v1.</w:t>
+      <w:t xml:space="preserve"> </w:t>
     </w:r>
     <w:r>
       <w:rPr>
@@ -2676,25 +2670,7 @@
         <w:sz w:val="20"/>
         <w:szCs w:val="20"/>
       </w:rPr>
-      <w:t>0</w:t>
-    </w:r>
-    <w:r>
-      <w:rPr>
-        <w:i/>
-        <w:color w:val="4D4D4D"/>
-        <w:sz w:val="20"/>
-        <w:szCs w:val="20"/>
-      </w:rPr>
-      <w:t xml:space="preserve"> (2022 MA</w:t>
-    </w:r>
-    <w:r>
-      <w:rPr>
-        <w:i/>
-        <w:color w:val="4D4D4D"/>
-        <w:sz w:val="20"/>
-        <w:szCs w:val="20"/>
-      </w:rPr>
-      <w:t>Y</w:t>
+      <w:t>FEB</w:t>
     </w:r>
     <w:r>
       <w:rPr>
@@ -2883,18 +2859,8 @@
 </w:ftr>
 </file>
 
-<file path=word/footer3.xml><?xml version="1.0" encoding="utf-8"?>
-<w:ftr xmlns:wpc="http://schemas.microsoft.com/office/word/2010/wordprocessingCanvas" xmlns:cx="http://schemas.microsoft.com/office/drawing/2014/chartex" xmlns:cx1="http://schemas.microsoft.com/office/drawing/2015/9/8/chartex" xmlns:cx2="http://schemas.microsoft.com/office/drawing/2015/10/21/chartex" xmlns:cx3="http://schemas.microsoft.com/office/drawing/2016/5/9/chartex" xmlns:cx4="http://schemas.microsoft.com/office/drawing/2016/5/10/chartex" xmlns:cx5="http://schemas.microsoft.com/office/drawing/2016/5/11/chartex" xmlns:cx6="http://schemas.microsoft.com/office/drawing/2016/5/12/chartex" xmlns:cx7="http://schemas.microsoft.com/office/drawing/2016/5/13/chartex" xmlns:cx8="http://schemas.microsoft.com/office/drawing/2016/5/14/chartex" xmlns:mc="http://schemas.openxmlformats.org/markup-compatibility/2006" xmlns:aink="http://schemas.microsoft.com/office/drawing/2016/ink" xmlns:am3d="http://schemas.microsoft.com/office/drawing/2017/model3d" xmlns:o="urn:schemas-microsoft-com:office:office" xmlns:r="http://schemas.openxmlformats.org/officeDocument/2006/relationships" xmlns:m="http://schemas.openxmlformats.org/officeDocument/2006/math" xmlns:v="urn:schemas-microsoft-com:vml" xmlns:wp14="http://schemas.microsoft.com/office/word/2010/wordprocessingDrawing" xmlns:wp="http://schemas.openxmlformats.org/drawingml/2006/wordprocessingDrawing" xmlns:w10="urn:schemas-microsoft-com:office:word" xmlns:w="http://schemas.openxmlformats.org/wordprocessingml/2006/main" xmlns:w14="http://schemas.microsoft.com/office/word/2010/wordml" xmlns:w15="http://schemas.microsoft.com/office/word/2012/wordml" xmlns:w16cex="http://schemas.microsoft.com/office/word/2018/wordml/cex" xmlns:w16cid="http://schemas.microsoft.com/office/word/2016/wordml/cid" xmlns:w16="http://schemas.microsoft.com/office/word/2018/wordml" xmlns:w16se="http://schemas.microsoft.com/office/word/2015/wordml/symex" xmlns:wpg="http://schemas.microsoft.com/office/word/2010/wordprocessingGroup" xmlns:wpi="http://schemas.microsoft.com/office/word/2010/wordprocessingInk" xmlns:wne="http://schemas.microsoft.com/office/word/2006/wordml" xmlns:wps="http://schemas.microsoft.com/office/word/2010/wordprocessingShape" mc:Ignorable="w14 w15 w16se w16cid w16 w16cex wp14">
-  <w:p>
-    <w:pPr>
-      <w:pStyle w:val="Footer"/>
-    </w:pPr>
-  </w:p>
-</w:ftr>
-</file>
-
 <file path=word/footnotes.xml><?xml version="1.0" encoding="utf-8"?>
-<w:footnotes xmlns:wpc="http://schemas.microsoft.com/office/word/2010/wordprocessingCanvas" xmlns:cx="http://schemas.microsoft.com/office/drawing/2014/chartex" xmlns:cx1="http://schemas.microsoft.com/office/drawing/2015/9/8/chartex" xmlns:cx2="http://schemas.microsoft.com/office/drawing/2015/10/21/chartex" xmlns:cx3="http://schemas.microsoft.com/office/drawing/2016/5/9/chartex" xmlns:cx4="http://schemas.microsoft.com/office/drawing/2016/5/10/chartex" xmlns:cx5="http://schemas.microsoft.com/office/drawing/2016/5/11/chartex" xmlns:cx6="http://schemas.microsoft.com/office/drawing/2016/5/12/chartex" xmlns:cx7="http://schemas.microsoft.com/office/drawing/2016/5/13/chartex" xmlns:cx8="http://schemas.microsoft.com/office/drawing/2016/5/14/chartex" xmlns:mc="http://schemas.openxmlformats.org/markup-compatibility/2006" xmlns:aink="http://schemas.microsoft.com/office/drawing/2016/ink" xmlns:am3d="http://schemas.microsoft.com/office/drawing/2017/model3d" xmlns:o="urn:schemas-microsoft-com:office:office" xmlns:r="http://schemas.openxmlformats.org/officeDocument/2006/relationships" xmlns:m="http://schemas.openxmlformats.org/officeDocument/2006/math" xmlns:v="urn:schemas-microsoft-com:vml" xmlns:wp14="http://schemas.microsoft.com/office/word/2010/wordprocessingDrawing" xmlns:wp="http://schemas.openxmlformats.org/drawingml/2006/wordprocessingDrawing" xmlns:w10="urn:schemas-microsoft-com:office:word" xmlns:w="http://schemas.openxmlformats.org/wordprocessingml/2006/main" xmlns:w14="http://schemas.microsoft.com/office/word/2010/wordml" xmlns:w15="http://schemas.microsoft.com/office/word/2012/wordml" xmlns:w16cex="http://schemas.microsoft.com/office/word/2018/wordml/cex" xmlns:w16cid="http://schemas.microsoft.com/office/word/2016/wordml/cid" xmlns:w16="http://schemas.microsoft.com/office/word/2018/wordml" xmlns:w16se="http://schemas.microsoft.com/office/word/2015/wordml/symex" xmlns:wpg="http://schemas.microsoft.com/office/word/2010/wordprocessingGroup" xmlns:wpi="http://schemas.microsoft.com/office/word/2010/wordprocessingInk" xmlns:wne="http://schemas.microsoft.com/office/word/2006/wordml" xmlns:wps="http://schemas.microsoft.com/office/word/2010/wordprocessingShape" mc:Ignorable="w14 w15 w16se w16cid w16 w16cex wp14">
+<w:footnotes xmlns:wpc="http://schemas.microsoft.com/office/word/2010/wordprocessingCanvas" xmlns:cx="http://schemas.microsoft.com/office/drawing/2014/chartex" xmlns:cx1="http://schemas.microsoft.com/office/drawing/2015/9/8/chartex" xmlns:cx2="http://schemas.microsoft.com/office/drawing/2015/10/21/chartex" xmlns:cx3="http://schemas.microsoft.com/office/drawing/2016/5/9/chartex" xmlns:cx4="http://schemas.microsoft.com/office/drawing/2016/5/10/chartex" xmlns:cx5="http://schemas.microsoft.com/office/drawing/2016/5/11/chartex" xmlns:cx6="http://schemas.microsoft.com/office/drawing/2016/5/12/chartex" xmlns:cx7="http://schemas.microsoft.com/office/drawing/2016/5/13/chartex" xmlns:cx8="http://schemas.microsoft.com/office/drawing/2016/5/14/chartex" xmlns:mc="http://schemas.openxmlformats.org/markup-compatibility/2006" xmlns:aink="http://schemas.microsoft.com/office/drawing/2016/ink" xmlns:am3d="http://schemas.microsoft.com/office/drawing/2017/model3d" xmlns:o="urn:schemas-microsoft-com:office:office" xmlns:oel="http://schemas.microsoft.com/office/2019/extlst" xmlns:r="http://schemas.openxmlformats.org/officeDocument/2006/relationships" xmlns:m="http://schemas.openxmlformats.org/officeDocument/2006/math" xmlns:v="urn:schemas-microsoft-com:vml" xmlns:wp14="http://schemas.microsoft.com/office/word/2010/wordprocessingDrawing" xmlns:wp="http://schemas.openxmlformats.org/drawingml/2006/wordprocessingDrawing" xmlns:w10="urn:schemas-microsoft-com:office:word" xmlns:w="http://schemas.openxmlformats.org/wordprocessingml/2006/main" xmlns:w14="http://schemas.microsoft.com/office/word/2010/wordml" xmlns:w15="http://schemas.microsoft.com/office/word/2012/wordml" xmlns:w16cex="http://schemas.microsoft.com/office/word/2018/wordml/cex" xmlns:w16cid="http://schemas.microsoft.com/office/word/2016/wordml/cid" xmlns:w16="http://schemas.microsoft.com/office/word/2018/wordml" xmlns:w16sdtdh="http://schemas.microsoft.com/office/word/2020/wordml/sdtdatahash" xmlns:w16se="http://schemas.microsoft.com/office/word/2015/wordml/symex" xmlns:wpg="http://schemas.microsoft.com/office/word/2010/wordprocessingGroup" xmlns:wpi="http://schemas.microsoft.com/office/word/2010/wordprocessingInk" xmlns:wne="http://schemas.microsoft.com/office/word/2006/wordml" xmlns:wps="http://schemas.microsoft.com/office/word/2010/wordprocessingShape" mc:Ignorable="w14 w15 w16se w16cid w16 w16cex w16sdtdh wp14">
   <w:footnote w:type="separator" w:id="-1">
     <w:p>
       <w:pPr>
@@ -2919,17 +2885,7 @@
 </file>
 
 <file path=word/header1.xml><?xml version="1.0" encoding="utf-8"?>
-<w:hdr xmlns:wpc="http://schemas.microsoft.com/office/word/2010/wordprocessingCanvas" xmlns:cx="http://schemas.microsoft.com/office/drawing/2014/chartex" xmlns:cx1="http://schemas.microsoft.com/office/drawing/2015/9/8/chartex" xmlns:cx2="http://schemas.microsoft.com/office/drawing/2015/10/21/chartex" xmlns:cx3="http://schemas.microsoft.com/office/drawing/2016/5/9/chartex" xmlns:cx4="http://schemas.microsoft.com/office/drawing/2016/5/10/chartex" xmlns:cx5="http://schemas.microsoft.com/office/drawing/2016/5/11/chartex" xmlns:cx6="http://schemas.microsoft.com/office/drawing/2016/5/12/chartex" xmlns:cx7="http://schemas.microsoft.com/office/drawing/2016/5/13/chartex" xmlns:cx8="http://schemas.microsoft.com/office/drawing/2016/5/14/chartex" xmlns:mc="http://schemas.openxmlformats.org/markup-compatibility/2006" xmlns:aink="http://schemas.microsoft.com/office/drawing/2016/ink" xmlns:am3d="http://schemas.microsoft.com/office/drawing/2017/model3d" xmlns:o="urn:schemas-microsoft-com:office:office" xmlns:r="http://schemas.openxmlformats.org/officeDocument/2006/relationships" xmlns:m="http://schemas.openxmlformats.org/officeDocument/2006/math" xmlns:v="urn:schemas-microsoft-com:vml" xmlns:wp14="http://schemas.microsoft.com/office/word/2010/wordprocessingDrawing" xmlns:wp="http://schemas.openxmlformats.org/drawingml/2006/wordprocessingDrawing" xmlns:w10="urn:schemas-microsoft-com:office:word" xmlns:w="http://schemas.openxmlformats.org/wordprocessingml/2006/main" xmlns:w14="http://schemas.microsoft.com/office/word/2010/wordml" xmlns:w15="http://schemas.microsoft.com/office/word/2012/wordml" xmlns:w16cex="http://schemas.microsoft.com/office/word/2018/wordml/cex" xmlns:w16cid="http://schemas.microsoft.com/office/word/2016/wordml/cid" xmlns:w16="http://schemas.microsoft.com/office/word/2018/wordml" xmlns:w16se="http://schemas.microsoft.com/office/word/2015/wordml/symex" xmlns:wpg="http://schemas.microsoft.com/office/word/2010/wordprocessingGroup" xmlns:wpi="http://schemas.microsoft.com/office/word/2010/wordprocessingInk" xmlns:wne="http://schemas.microsoft.com/office/word/2006/wordml" xmlns:wps="http://schemas.microsoft.com/office/word/2010/wordprocessingShape" mc:Ignorable="w14 w15 w16se w16cid w16 w16cex wp14">
-  <w:p>
-    <w:pPr>
-      <w:pStyle w:val="Header"/>
-    </w:pPr>
-  </w:p>
-</w:hdr>
-</file>
-
-<file path=word/header2.xml><?xml version="1.0" encoding="utf-8"?>
-<w:hdr xmlns:wpc="http://schemas.microsoft.com/office/word/2010/wordprocessingCanvas" xmlns:cx="http://schemas.microsoft.com/office/drawing/2014/chartex" xmlns:cx1="http://schemas.microsoft.com/office/drawing/2015/9/8/chartex" xmlns:cx2="http://schemas.microsoft.com/office/drawing/2015/10/21/chartex" xmlns:cx3="http://schemas.microsoft.com/office/drawing/2016/5/9/chartex" xmlns:cx4="http://schemas.microsoft.com/office/drawing/2016/5/10/chartex" xmlns:cx5="http://schemas.microsoft.com/office/drawing/2016/5/11/chartex" xmlns:cx6="http://schemas.microsoft.com/office/drawing/2016/5/12/chartex" xmlns:cx7="http://schemas.microsoft.com/office/drawing/2016/5/13/chartex" xmlns:cx8="http://schemas.microsoft.com/office/drawing/2016/5/14/chartex" xmlns:mc="http://schemas.openxmlformats.org/markup-compatibility/2006" xmlns:aink="http://schemas.microsoft.com/office/drawing/2016/ink" xmlns:am3d="http://schemas.microsoft.com/office/drawing/2017/model3d" xmlns:o="urn:schemas-microsoft-com:office:office" xmlns:r="http://schemas.openxmlformats.org/officeDocument/2006/relationships" xmlns:m="http://schemas.openxmlformats.org/officeDocument/2006/math" xmlns:v="urn:schemas-microsoft-com:vml" xmlns:wp14="http://schemas.microsoft.com/office/word/2010/wordprocessingDrawing" xmlns:wp="http://schemas.openxmlformats.org/drawingml/2006/wordprocessingDrawing" xmlns:w10="urn:schemas-microsoft-com:office:word" xmlns:w="http://schemas.openxmlformats.org/wordprocessingml/2006/main" xmlns:w14="http://schemas.microsoft.com/office/word/2010/wordml" xmlns:w15="http://schemas.microsoft.com/office/word/2012/wordml" xmlns:w16cex="http://schemas.microsoft.com/office/word/2018/wordml/cex" xmlns:w16cid="http://schemas.microsoft.com/office/word/2016/wordml/cid" xmlns:w16="http://schemas.microsoft.com/office/word/2018/wordml" xmlns:w16se="http://schemas.microsoft.com/office/word/2015/wordml/symex" xmlns:wpg="http://schemas.microsoft.com/office/word/2010/wordprocessingGroup" xmlns:wpi="http://schemas.microsoft.com/office/word/2010/wordprocessingInk" xmlns:wne="http://schemas.microsoft.com/office/word/2006/wordml" xmlns:wps="http://schemas.microsoft.com/office/word/2010/wordprocessingShape" mc:Ignorable="w14 w15 w16se w16cid w16 w16cex wp14">
+<w:hdr xmlns:wpc="http://schemas.microsoft.com/office/word/2010/wordprocessingCanvas" xmlns:cx="http://schemas.microsoft.com/office/drawing/2014/chartex" xmlns:cx1="http://schemas.microsoft.com/office/drawing/2015/9/8/chartex" xmlns:cx2="http://schemas.microsoft.com/office/drawing/2015/10/21/chartex" xmlns:cx3="http://schemas.microsoft.com/office/drawing/2016/5/9/chartex" xmlns:cx4="http://schemas.microsoft.com/office/drawing/2016/5/10/chartex" xmlns:cx5="http://schemas.microsoft.com/office/drawing/2016/5/11/chartex" xmlns:cx6="http://schemas.microsoft.com/office/drawing/2016/5/12/chartex" xmlns:cx7="http://schemas.microsoft.com/office/drawing/2016/5/13/chartex" xmlns:cx8="http://schemas.microsoft.com/office/drawing/2016/5/14/chartex" xmlns:mc="http://schemas.openxmlformats.org/markup-compatibility/2006" xmlns:aink="http://schemas.microsoft.com/office/drawing/2016/ink" xmlns:am3d="http://schemas.microsoft.com/office/drawing/2017/model3d" xmlns:o="urn:schemas-microsoft-com:office:office" xmlns:oel="http://schemas.microsoft.com/office/2019/extlst" xmlns:r="http://schemas.openxmlformats.org/officeDocument/2006/relationships" xmlns:m="http://schemas.openxmlformats.org/officeDocument/2006/math" xmlns:v="urn:schemas-microsoft-com:vml" xmlns:wp14="http://schemas.microsoft.com/office/word/2010/wordprocessingDrawing" xmlns:wp="http://schemas.openxmlformats.org/drawingml/2006/wordprocessingDrawing" xmlns:w10="urn:schemas-microsoft-com:office:word" xmlns:w="http://schemas.openxmlformats.org/wordprocessingml/2006/main" xmlns:w14="http://schemas.microsoft.com/office/word/2010/wordml" xmlns:w15="http://schemas.microsoft.com/office/word/2012/wordml" xmlns:w16cex="http://schemas.microsoft.com/office/word/2018/wordml/cex" xmlns:w16cid="http://schemas.microsoft.com/office/word/2016/wordml/cid" xmlns:w16="http://schemas.microsoft.com/office/word/2018/wordml" xmlns:w16sdtdh="http://schemas.microsoft.com/office/word/2020/wordml/sdtdatahash" xmlns:w16se="http://schemas.microsoft.com/office/word/2015/wordml/symex" xmlns:wpg="http://schemas.microsoft.com/office/word/2010/wordprocessingGroup" xmlns:wpi="http://schemas.microsoft.com/office/word/2010/wordprocessingInk" xmlns:wne="http://schemas.microsoft.com/office/word/2006/wordml" xmlns:wps="http://schemas.microsoft.com/office/word/2010/wordprocessingShape" mc:Ignorable="w14 w15 w16se w16cid w16 w16cex w16sdtdh wp14">
   <w:p>
     <w:pPr>
       <w:pStyle w:val="Header"/>
@@ -2991,18 +2947,8 @@
 </w:hdr>
 </file>
 
-<file path=word/header3.xml><?xml version="1.0" encoding="utf-8"?>
-<w:hdr xmlns:wpc="http://schemas.microsoft.com/office/word/2010/wordprocessingCanvas" xmlns:cx="http://schemas.microsoft.com/office/drawing/2014/chartex" xmlns:cx1="http://schemas.microsoft.com/office/drawing/2015/9/8/chartex" xmlns:cx2="http://schemas.microsoft.com/office/drawing/2015/10/21/chartex" xmlns:cx3="http://schemas.microsoft.com/office/drawing/2016/5/9/chartex" xmlns:cx4="http://schemas.microsoft.com/office/drawing/2016/5/10/chartex" xmlns:cx5="http://schemas.microsoft.com/office/drawing/2016/5/11/chartex" xmlns:cx6="http://schemas.microsoft.com/office/drawing/2016/5/12/chartex" xmlns:cx7="http://schemas.microsoft.com/office/drawing/2016/5/13/chartex" xmlns:cx8="http://schemas.microsoft.com/office/drawing/2016/5/14/chartex" xmlns:mc="http://schemas.openxmlformats.org/markup-compatibility/2006" xmlns:aink="http://schemas.microsoft.com/office/drawing/2016/ink" xmlns:am3d="http://schemas.microsoft.com/office/drawing/2017/model3d" xmlns:o="urn:schemas-microsoft-com:office:office" xmlns:r="http://schemas.openxmlformats.org/officeDocument/2006/relationships" xmlns:m="http://schemas.openxmlformats.org/officeDocument/2006/math" xmlns:v="urn:schemas-microsoft-com:vml" xmlns:wp14="http://schemas.microsoft.com/office/word/2010/wordprocessingDrawing" xmlns:wp="http://schemas.openxmlformats.org/drawingml/2006/wordprocessingDrawing" xmlns:w10="urn:schemas-microsoft-com:office:word" xmlns:w="http://schemas.openxmlformats.org/wordprocessingml/2006/main" xmlns:w14="http://schemas.microsoft.com/office/word/2010/wordml" xmlns:w15="http://schemas.microsoft.com/office/word/2012/wordml" xmlns:w16cex="http://schemas.microsoft.com/office/word/2018/wordml/cex" xmlns:w16cid="http://schemas.microsoft.com/office/word/2016/wordml/cid" xmlns:w16="http://schemas.microsoft.com/office/word/2018/wordml" xmlns:w16se="http://schemas.microsoft.com/office/word/2015/wordml/symex" xmlns:wpg="http://schemas.microsoft.com/office/word/2010/wordprocessingGroup" xmlns:wpi="http://schemas.microsoft.com/office/word/2010/wordprocessingInk" xmlns:wne="http://schemas.microsoft.com/office/word/2006/wordml" xmlns:wps="http://schemas.microsoft.com/office/word/2010/wordprocessingShape" mc:Ignorable="w14 w15 w16se w16cid w16 w16cex wp14">
-  <w:p>
-    <w:pPr>
-      <w:pStyle w:val="Header"/>
-    </w:pPr>
-  </w:p>
-</w:hdr>
-</file>
-
 <file path=word/numbering.xml><?xml version="1.0" encoding="utf-8"?>
-<w:numbering xmlns:wpc="http://schemas.microsoft.com/office/word/2010/wordprocessingCanvas" xmlns:cx="http://schemas.microsoft.com/office/drawing/2014/chartex" xmlns:cx1="http://schemas.microsoft.com/office/drawing/2015/9/8/chartex" xmlns:cx2="http://schemas.microsoft.com/office/drawing/2015/10/21/chartex" xmlns:cx3="http://schemas.microsoft.com/office/drawing/2016/5/9/chartex" xmlns:cx4="http://schemas.microsoft.com/office/drawing/2016/5/10/chartex" xmlns:cx5="http://schemas.microsoft.com/office/drawing/2016/5/11/chartex" xmlns:cx6="http://schemas.microsoft.com/office/drawing/2016/5/12/chartex" xmlns:cx7="http://schemas.microsoft.com/office/drawing/2016/5/13/chartex" xmlns:cx8="http://schemas.microsoft.com/office/drawing/2016/5/14/chartex" xmlns:mc="http://schemas.openxmlformats.org/markup-compatibility/2006" xmlns:aink="http://schemas.microsoft.com/office/drawing/2016/ink" xmlns:am3d="http://schemas.microsoft.com/office/drawing/2017/model3d" xmlns:o="urn:schemas-microsoft-com:office:office" xmlns:r="http://schemas.openxmlformats.org/officeDocument/2006/relationships" xmlns:m="http://schemas.openxmlformats.org/officeDocument/2006/math" xmlns:v="urn:schemas-microsoft-com:vml" xmlns:wp14="http://schemas.microsoft.com/office/word/2010/wordprocessingDrawing" xmlns:wp="http://schemas.openxmlformats.org/drawingml/2006/wordprocessingDrawing" xmlns:w10="urn:schemas-microsoft-com:office:word" xmlns:w="http://schemas.openxmlformats.org/wordprocessingml/2006/main" xmlns:w14="http://schemas.microsoft.com/office/word/2010/wordml" xmlns:w15="http://schemas.microsoft.com/office/word/2012/wordml" xmlns:w16cex="http://schemas.microsoft.com/office/word/2018/wordml/cex" xmlns:w16cid="http://schemas.microsoft.com/office/word/2016/wordml/cid" xmlns:w16="http://schemas.microsoft.com/office/word/2018/wordml" xmlns:w16se="http://schemas.microsoft.com/office/word/2015/wordml/symex" xmlns:wpg="http://schemas.microsoft.com/office/word/2010/wordprocessingGroup" xmlns:wpi="http://schemas.microsoft.com/office/word/2010/wordprocessingInk" xmlns:wne="http://schemas.microsoft.com/office/word/2006/wordml" xmlns:wps="http://schemas.microsoft.com/office/word/2010/wordprocessingShape" mc:Ignorable="w14 w15 w16se w16cid w16 w16cex wp14">
+<w:numbering xmlns:wpc="http://schemas.microsoft.com/office/word/2010/wordprocessingCanvas" xmlns:cx="http://schemas.microsoft.com/office/drawing/2014/chartex" xmlns:cx1="http://schemas.microsoft.com/office/drawing/2015/9/8/chartex" xmlns:cx2="http://schemas.microsoft.com/office/drawing/2015/10/21/chartex" xmlns:cx3="http://schemas.microsoft.com/office/drawing/2016/5/9/chartex" xmlns:cx4="http://schemas.microsoft.com/office/drawing/2016/5/10/chartex" xmlns:cx5="http://schemas.microsoft.com/office/drawing/2016/5/11/chartex" xmlns:cx6="http://schemas.microsoft.com/office/drawing/2016/5/12/chartex" xmlns:cx7="http://schemas.microsoft.com/office/drawing/2016/5/13/chartex" xmlns:cx8="http://schemas.microsoft.com/office/drawing/2016/5/14/chartex" xmlns:mc="http://schemas.openxmlformats.org/markup-compatibility/2006" xmlns:aink="http://schemas.microsoft.com/office/drawing/2016/ink" xmlns:am3d="http://schemas.microsoft.com/office/drawing/2017/model3d" xmlns:o="urn:schemas-microsoft-com:office:office" xmlns:oel="http://schemas.microsoft.com/office/2019/extlst" xmlns:r="http://schemas.openxmlformats.org/officeDocument/2006/relationships" xmlns:m="http://schemas.openxmlformats.org/officeDocument/2006/math" xmlns:v="urn:schemas-microsoft-com:vml" xmlns:wp14="http://schemas.microsoft.com/office/word/2010/wordprocessingDrawing" xmlns:wp="http://schemas.openxmlformats.org/drawingml/2006/wordprocessingDrawing" xmlns:w10="urn:schemas-microsoft-com:office:word" xmlns:w="http://schemas.openxmlformats.org/wordprocessingml/2006/main" xmlns:w14="http://schemas.microsoft.com/office/word/2010/wordml" xmlns:w15="http://schemas.microsoft.com/office/word/2012/wordml" xmlns:w16cex="http://schemas.microsoft.com/office/word/2018/wordml/cex" xmlns:w16cid="http://schemas.microsoft.com/office/word/2016/wordml/cid" xmlns:w16="http://schemas.microsoft.com/office/word/2018/wordml" xmlns:w16sdtdh="http://schemas.microsoft.com/office/word/2020/wordml/sdtdatahash" xmlns:w16se="http://schemas.microsoft.com/office/word/2015/wordml/symex" xmlns:wpg="http://schemas.microsoft.com/office/word/2010/wordprocessingGroup" xmlns:wpi="http://schemas.microsoft.com/office/word/2010/wordprocessingInk" xmlns:wne="http://schemas.microsoft.com/office/word/2006/wordml" xmlns:wps="http://schemas.microsoft.com/office/word/2010/wordprocessingShape" mc:Ignorable="w14 w15 w16se w16cid w16 w16cex w16sdtdh wp14">
   <w:abstractNum w:abstractNumId="0" w15:restartNumberingAfterBreak="0">
     <w:nsid w:val="01055241"/>
     <w:multiLevelType w:val="hybridMultilevel"/>
@@ -5310,83 +5256,83 @@
       </w:pPr>
     </w:lvl>
   </w:abstractNum>
-  <w:num w:numId="1">
+  <w:num w:numId="1" w16cid:durableId="484664858">
     <w:abstractNumId w:val="21"/>
   </w:num>
-  <w:num w:numId="2">
+  <w:num w:numId="2" w16cid:durableId="277225140">
     <w:abstractNumId w:val="10"/>
   </w:num>
-  <w:num w:numId="3">
+  <w:num w:numId="3" w16cid:durableId="399138125">
     <w:abstractNumId w:val="0"/>
   </w:num>
-  <w:num w:numId="4">
+  <w:num w:numId="4" w16cid:durableId="587885816">
     <w:abstractNumId w:val="9"/>
   </w:num>
-  <w:num w:numId="5">
+  <w:num w:numId="5" w16cid:durableId="406417751">
     <w:abstractNumId w:val="3"/>
   </w:num>
-  <w:num w:numId="6">
+  <w:num w:numId="6" w16cid:durableId="75827933">
     <w:abstractNumId w:val="23"/>
   </w:num>
-  <w:num w:numId="7">
+  <w:num w:numId="7" w16cid:durableId="162556081">
     <w:abstractNumId w:val="2"/>
   </w:num>
-  <w:num w:numId="8">
+  <w:num w:numId="8" w16cid:durableId="351225553">
     <w:abstractNumId w:val="16"/>
   </w:num>
-  <w:num w:numId="9">
+  <w:num w:numId="9" w16cid:durableId="49233895">
     <w:abstractNumId w:val="14"/>
   </w:num>
-  <w:num w:numId="10">
+  <w:num w:numId="10" w16cid:durableId="224070870">
     <w:abstractNumId w:val="8"/>
   </w:num>
-  <w:num w:numId="11">
+  <w:num w:numId="11" w16cid:durableId="1787895096">
     <w:abstractNumId w:val="22"/>
   </w:num>
-  <w:num w:numId="12">
+  <w:num w:numId="12" w16cid:durableId="2143768802">
     <w:abstractNumId w:val="13"/>
   </w:num>
-  <w:num w:numId="13">
+  <w:num w:numId="13" w16cid:durableId="1696497229">
     <w:abstractNumId w:val="12"/>
   </w:num>
-  <w:num w:numId="14">
+  <w:num w:numId="14" w16cid:durableId="1805535338">
     <w:abstractNumId w:val="17"/>
   </w:num>
-  <w:num w:numId="15">
+  <w:num w:numId="15" w16cid:durableId="804352548">
     <w:abstractNumId w:val="11"/>
   </w:num>
-  <w:num w:numId="16">
+  <w:num w:numId="16" w16cid:durableId="1224290085">
     <w:abstractNumId w:val="7"/>
   </w:num>
-  <w:num w:numId="17">
+  <w:num w:numId="17" w16cid:durableId="1287857569">
     <w:abstractNumId w:val="6"/>
   </w:num>
-  <w:num w:numId="18">
+  <w:num w:numId="18" w16cid:durableId="1447506935">
     <w:abstractNumId w:val="18"/>
   </w:num>
-  <w:num w:numId="19">
+  <w:num w:numId="19" w16cid:durableId="1929851072">
     <w:abstractNumId w:val="1"/>
   </w:num>
-  <w:num w:numId="20">
+  <w:num w:numId="20" w16cid:durableId="1185706399">
     <w:abstractNumId w:val="4"/>
   </w:num>
-  <w:num w:numId="21">
+  <w:num w:numId="21" w16cid:durableId="655106524">
     <w:abstractNumId w:val="15"/>
   </w:num>
-  <w:num w:numId="22">
+  <w:num w:numId="22" w16cid:durableId="218856977">
     <w:abstractNumId w:val="5"/>
   </w:num>
-  <w:num w:numId="23">
+  <w:num w:numId="23" w16cid:durableId="1398243143">
     <w:abstractNumId w:val="20"/>
   </w:num>
-  <w:num w:numId="24">
+  <w:num w:numId="24" w16cid:durableId="1613590353">
     <w:abstractNumId w:val="19"/>
   </w:num>
 </w:numbering>
 </file>
 
 <file path=word/styles.xml><?xml version="1.0" encoding="utf-8"?>
-<w:styles xmlns:mc="http://schemas.openxmlformats.org/markup-compatibility/2006" xmlns:r="http://schemas.openxmlformats.org/officeDocument/2006/relationships" xmlns:w="http://schemas.openxmlformats.org/wordprocessingml/2006/main" xmlns:w14="http://schemas.microsoft.com/office/word/2010/wordml" xmlns:w15="http://schemas.microsoft.com/office/word/2012/wordml" xmlns:w16cex="http://schemas.microsoft.com/office/word/2018/wordml/cex" xmlns:w16cid="http://schemas.microsoft.com/office/word/2016/wordml/cid" xmlns:w16="http://schemas.microsoft.com/office/word/2018/wordml" xmlns:w16se="http://schemas.microsoft.com/office/word/2015/wordml/symex" mc:Ignorable="w14 w15 w16se w16cid w16 w16cex">
+<w:styles xmlns:mc="http://schemas.openxmlformats.org/markup-compatibility/2006" xmlns:r="http://schemas.openxmlformats.org/officeDocument/2006/relationships" xmlns:w="http://schemas.openxmlformats.org/wordprocessingml/2006/main" xmlns:w14="http://schemas.microsoft.com/office/word/2010/wordml" xmlns:w15="http://schemas.microsoft.com/office/word/2012/wordml" xmlns:w16cex="http://schemas.microsoft.com/office/word/2018/wordml/cex" xmlns:w16cid="http://schemas.microsoft.com/office/word/2016/wordml/cid" xmlns:w16="http://schemas.microsoft.com/office/word/2018/wordml" xmlns:w16sdtdh="http://schemas.microsoft.com/office/word/2020/wordml/sdtdatahash" xmlns:w16se="http://schemas.microsoft.com/office/word/2015/wordml/symex" mc:Ignorable="w14 w15 w16se w16cid w16 w16cex w16sdtdh">
   <w:docDefaults>
     <w:rPrDefault>
       <w:rPr>

</xml_diff>